<commit_message>
modif légère des rapports
</commit_message>
<xml_diff>
--- a/Rapport Unity.docx
+++ b/Rapport Unity.docx
@@ -97,7 +97,7 @@
     </w:p>
     <w:sdt>
       <w:sdtPr>
-        <w:id w:val="1987956109"/>
+        <w:id w:val="-717976853"/>
         <w:docPartObj>
           <w:docPartGallery w:val="Table of Contents"/>
           <w:docPartUnique w:val="1"/>
@@ -2705,7 +2705,7 @@
         <w:rPr>
           <w:rtl w:val="0"/>
         </w:rPr>
-        <w:t xml:space="preserve">Vous êtes un tueur à gage engagé contre la corruption et les puissants. Vous éliminez tour à tour les grandes entreprises et vous révélez leurs plus grands secrets au public sans jamais vous faire capturer. Votre cible du jour ? La Casali Corp, un cabinet de conseil en informatique, un immeuble réputé extrêmement sécurisé, qui, selon les rumeurs, aurait des technologies cachées qui mettraient en grand danger le monde. Votre mission du jour ? Vous infiltrer dans la bâtiment et mettre le voile leurs manigances !</w:t>
+        <w:t xml:space="preserve">Vous êtes un tueur à gage engagé contre la corruption et les puissants. Vous éliminez tour à tour les grandes entreprises et vous révélez leurs plus grands secrets au public sans jamais vous faire capturer. Votre cible du jour ? La Casali Corp, un cabinet de conseil en informatique, un immeuble réputé extrêmement sécurisé, qui, selon les rumeurs, aurait des technologies cachées qui mettraient en grand danger le monde. Récemment, l’entreprise a commencé à déménager, c’est la chance à saisir. Votre mission du jour ? Vous infiltrer dans le nouveau bâtiment de la Casali Corp et mettre le voile leurs manigances ! A vous de frapper tant qu’ils sont encore vulnérables.</w:t>
       </w:r>
       <w:r>
         <w:rPr>
@@ -2799,7 +2799,7 @@
         <w:rPr>
           <w:rtl w:val="0"/>
         </w:rPr>
-        <w:t xml:space="preserve"> s’il parvient à vaincre le boss final et à récupérer la clé USB secrète.</w:t>
+        <w:t xml:space="preserve"> s’il parvient à récupérer la clé USB secrète.</w:t>
       </w:r>
     </w:p>
     <w:p>
@@ -4532,7 +4532,7 @@
         <w:rPr>
           <w:rtl w:val="0"/>
         </w:rPr>
-        <w:t xml:space="preserve">Le téléporteur mène au sous-sol, dans lequel sera présent un autre téléporteur qui mène directement au boss final. Cependant, il est également possible de récupérer un fusil à pompe en réalisant quelques sauts sur les plateformes pour atteindre le </w:t>
+        <w:t xml:space="preserve">Le téléporteur du 3e étage mène au sous-sol, dans lequel sera présent un autre téléporteur qui mène directement au boss final. Cependant, il est également possible de récupérer un fusil à pompe en réalisant quelques sauts sur les plateformes pour atteindre le </w:t>
       </w:r>
       <w:r>
         <w:rPr>
@@ -4547,6 +4547,41 @@
           <w:rtl w:val="0"/>
         </w:rPr>
         <w:t xml:space="preserve">. Il n’est pas nécessaire d’ouvrir le coffre pour combattre le boss final, bien que le combat risque d’être plus compliqué.</w:t>
+      </w:r>
+    </w:p>
+    <w:p>
+      <w:pPr>
+        <w:rPr/>
+      </w:pPr>
+      <w:r>
+        <w:rPr>
+          <w:rtl w:val="0"/>
+        </w:rPr>
+      </w:r>
+    </w:p>
+    <w:p>
+      <w:pPr>
+        <w:rPr/>
+      </w:pPr>
+      <w:r>
+        <w:rPr>
+          <w:rtl w:val="0"/>
+        </w:rPr>
+        <w:t xml:space="preserve">La </w:t>
+      </w:r>
+      <w:r>
+        <w:rPr>
+          <w:b w:val="1"/>
+          <w:bCs w:val="1"/>
+          <w:rtl w:val="0"/>
+        </w:rPr>
+        <w:t xml:space="preserve">clé USB </w:t>
+      </w:r>
+      <w:r>
+        <w:rPr>
+          <w:rtl w:val="0"/>
+        </w:rPr>
+        <w:t xml:space="preserve">est le dernier élément récupérable du jeu, il faut combattre le boss final pour parvenir à atteindre la clé USB. Il n’est cependant pas nécessaire de tuer le boss final pour remplir à bien la mission.</w:t>
       </w:r>
     </w:p>
     <w:p>
@@ -5423,6 +5458,12 @@
       <w:pPr>
         <w:rPr/>
       </w:pPr>
+      <w:r>
+        <w:rPr>
+          <w:rtl w:val="0"/>
+        </w:rPr>
+        <w:t xml:space="preserve">Des sons ont été ajoutés grâce à la plateforme Pixabay, qui nous permet d’obtenir des bruits de sauts, et une musique de fond gratuitement.</w:t>
+      </w:r>
       <w:r>
         <w:rPr>
           <w:rtl w:val="0"/>

</xml_diff>